<commit_message>
Added presentation and some other stuff for Multi-Agent Systems
</commit_message>
<xml_diff>
--- a/School/Master Utrecht/MAS/samenvatting.docx
+++ b/School/Master Utrecht/MAS/samenvatting.docx
@@ -893,9 +893,9 @@
         <w:tblLook w:val="04A0"/>
       </w:tblPr>
       <w:tblGrid>
-        <w:gridCol w:w="604"/>
-        <w:gridCol w:w="604"/>
-        <w:gridCol w:w="604"/>
+        <w:gridCol w:w="703"/>
+        <w:gridCol w:w="703"/>
+        <w:gridCol w:w="703"/>
       </w:tblGrid>
       <w:tr>
         <w:tc>
@@ -928,7 +928,14 @@
               <w:rPr>
                 <w:lang w:val="en-US"/>
               </w:rPr>
-              <w:t>A</w:t>
+              <w:t>strat</w:t>
+            </w:r>
+            <w:r>
+              <w:rPr>
+                <w:vertAlign w:val="subscript"/>
+                <w:lang w:val="en-US"/>
+              </w:rPr>
+              <w:t>2</w:t>
             </w:r>
           </w:p>
         </w:tc>
@@ -948,7 +955,14 @@
               <w:rPr>
                 <w:lang w:val="en-US"/>
               </w:rPr>
-              <w:t>B</w:t>
+              <w:t>strat</w:t>
+            </w:r>
+            <w:r>
+              <w:rPr>
+                <w:vertAlign w:val="subscript"/>
+                <w:lang w:val="en-US"/>
+              </w:rPr>
+              <w:t>1</w:t>
             </w:r>
           </w:p>
         </w:tc>
@@ -970,7 +984,14 @@
               <w:rPr>
                 <w:lang w:val="en-US"/>
               </w:rPr>
-              <w:t>A</w:t>
+              <w:t>strat</w:t>
+            </w:r>
+            <w:r>
+              <w:rPr>
+                <w:vertAlign w:val="subscript"/>
+                <w:lang w:val="en-US"/>
+              </w:rPr>
+              <w:t>2</w:t>
             </w:r>
           </w:p>
         </w:tc>
@@ -1032,7 +1053,14 @@
               <w:rPr>
                 <w:lang w:val="en-US"/>
               </w:rPr>
-              <w:t>B</w:t>
+              <w:t>strat</w:t>
+            </w:r>
+            <w:r>
+              <w:rPr>
+                <w:vertAlign w:val="subscript"/>
+                <w:lang w:val="en-US"/>
+              </w:rPr>
+              <w:t>1</w:t>
             </w:r>
           </w:p>
         </w:tc>
@@ -1089,7 +1117,79 @@
         <w:rPr>
           <w:lang w:val="en-US"/>
         </w:rPr>
+        <w:t>Row playe</w:t>
+      </w:r>
+      <w:r>
+        <w:rPr>
+          <w:lang w:val="en-US"/>
+        </w:rPr>
+        <w:t xml:space="preserve">r wants to move to </w:t>
+      </w:r>
+      <w:r>
+        <w:rPr>
+          <w:lang w:val="en-US"/>
+        </w:rPr>
+        <w:t>strat</w:t>
+      </w:r>
+      <w:r>
+        <w:rPr>
+          <w:vertAlign w:val="subscript"/>
+          <w:lang w:val="en-US"/>
+        </w:rPr>
+        <w:t>2</w:t>
+      </w:r>
+      <w:r>
+        <w:rPr>
+          <w:lang w:val="en-US"/>
+        </w:rPr>
+        <w:t>? No, may make it worse.</w:t>
+      </w:r>
+    </w:p>
+    <w:p>
+      <w:pPr>
+        <w:pStyle w:val="ListParagraph"/>
+        <w:rPr>
+          <w:lang w:val="en-US"/>
+        </w:rPr>
+      </w:pPr>
+      <w:r>
+        <w:rPr>
+          <w:lang w:val="en-US"/>
+        </w:rPr>
         <w:lastRenderedPageBreak/>
+        <w:t xml:space="preserve">Column player wants to move to </w:t>
+      </w:r>
+      <w:r>
+        <w:rPr>
+          <w:lang w:val="en-US"/>
+        </w:rPr>
+        <w:t>strat</w:t>
+      </w:r>
+      <w:r>
+        <w:rPr>
+          <w:vertAlign w:val="subscript"/>
+          <w:lang w:val="en-US"/>
+        </w:rPr>
+        <w:t>2</w:t>
+      </w:r>
+      <w:r>
+        <w:rPr>
+          <w:lang w:val="en-US"/>
+        </w:rPr>
+        <w:t>? No, may make it worse.</w:t>
+      </w:r>
+    </w:p>
+    <w:p>
+      <w:pPr>
+        <w:pStyle w:val="ListParagraph"/>
+        <w:rPr>
+          <w:lang w:val="en-US"/>
+        </w:rPr>
+      </w:pPr>
+      <w:r>
+        <w:rPr>
+          <w:lang w:val="en-US"/>
+        </w:rPr>
         <w:t>The strategy</w:t>
       </w:r>
       <w:r>
@@ -1247,6 +1347,558 @@
         <w:numPr>
           <w:ilvl w:val="0"/>
           <w:numId w:val="3"/>
+        </w:numPr>
+        <w:rPr>
+          <w:lang w:val="en-US"/>
+        </w:rPr>
+      </w:pPr>
+      <w:r>
+        <w:rPr>
+          <w:lang w:val="en-US"/>
+        </w:rPr>
+        <w:t>To check for Nash: check if row player wants to deviate. If no, check if column player wants to deviate. If no, Nash. All other cases: not Nash.</w:t>
+      </w:r>
+    </w:p>
+    <w:p>
+      <w:pPr>
+        <w:rPr>
+          <w:lang w:val="en-US"/>
+        </w:rPr>
+      </w:pPr>
+      <w:r>
+        <w:rPr>
+          <w:b/>
+          <w:lang w:val="en-US"/>
+        </w:rPr>
+        <w:t>Extensive Games</w:t>
+      </w:r>
+    </w:p>
+    <w:p>
+      <w:pPr>
+        <w:pStyle w:val="ListParagraph"/>
+        <w:numPr>
+          <w:ilvl w:val="0"/>
+          <w:numId w:val="4"/>
+        </w:numPr>
+        <w:rPr>
+          <w:lang w:val="en-US"/>
+        </w:rPr>
+      </w:pPr>
+      <w:r>
+        <w:rPr>
+          <w:lang w:val="en-US"/>
+        </w:rPr>
+        <w:t>Turn-based</w:t>
+      </w:r>
+    </w:p>
+    <w:p>
+      <w:pPr>
+        <w:pStyle w:val="ListParagraph"/>
+        <w:numPr>
+          <w:ilvl w:val="0"/>
+          <w:numId w:val="4"/>
+        </w:numPr>
+        <w:rPr>
+          <w:lang w:val="en-US"/>
+        </w:rPr>
+      </w:pPr>
+      <w:r>
+        <w:rPr>
+          <w:lang w:val="en-US"/>
+        </w:rPr>
+        <w:t xml:space="preserve">From </w:t>
+      </w:r>
+      <w:r>
+        <w:rPr>
+          <w:lang w:val="en-US"/>
+        </w:rPr>
+        <w:t xml:space="preserve">Perfect-Information </w:t>
+      </w:r>
+      <w:r>
+        <w:rPr>
+          <w:lang w:val="en-US"/>
+        </w:rPr>
+        <w:t>extensive to normal-form: Take actions P</w:t>
+      </w:r>
+      <w:r>
+        <w:rPr>
+          <w:vertAlign w:val="subscript"/>
+          <w:lang w:val="en-US"/>
+        </w:rPr>
+        <w:t>1</w:t>
+      </w:r>
+      <w:r>
+        <w:rPr>
+          <w:lang w:val="en-US"/>
+        </w:rPr>
+        <w:t xml:space="preserve"> can do at all nodes he controls, do Cartesian product. Example: P</w:t>
+      </w:r>
+      <w:r>
+        <w:rPr>
+          <w:vertAlign w:val="subscript"/>
+          <w:lang w:val="en-US"/>
+        </w:rPr>
+        <w:t>1</w:t>
+      </w:r>
+      <w:r>
+        <w:rPr>
+          <w:lang w:val="en-US"/>
+        </w:rPr>
+        <w:t xml:space="preserve"> = {A,B},{C,D} </w:t>
+      </w:r>
+      <w:r>
+        <w:rPr>
+          <w:lang w:val="en-US"/>
+        </w:rPr>
+        <w:sym w:font="Wingdings" w:char="F0E0"/>
+      </w:r>
+      <w:r>
+        <w:rPr>
+          <w:lang w:val="en-US"/>
+        </w:rPr>
+        <w:t xml:space="preserve"> {AC,BC,BC,BD}</w:t>
+      </w:r>
+    </w:p>
+    <w:p>
+      <w:pPr>
+        <w:pStyle w:val="ListParagraph"/>
+        <w:numPr>
+          <w:ilvl w:val="0"/>
+          <w:numId w:val="4"/>
+        </w:numPr>
+        <w:rPr>
+          <w:lang w:val="en-US"/>
+        </w:rPr>
+      </w:pPr>
+      <w:r>
+        <w:rPr>
+          <w:lang w:val="en-US"/>
+        </w:rPr>
+        <w:t>Filling in normal-form</w:t>
+      </w:r>
+      <w:r>
+        <w:rPr>
+          <w:lang w:val="en-US"/>
+        </w:rPr>
+        <w:t xml:space="preserve">: take strategy profile (ex. (AC, A’C’ </w:t>
+      </w:r>
+      <w:r>
+        <w:rPr>
+          <w:vertAlign w:val="subscript"/>
+          <w:lang w:val="en-US"/>
+        </w:rPr>
+        <w:t>(column player)</w:t>
+      </w:r>
+      <w:r>
+        <w:rPr>
+          <w:lang w:val="en-US"/>
+        </w:rPr>
+        <w:t>)</w:t>
+      </w:r>
+      <w:r>
+        <w:rPr>
+          <w:lang w:val="en-US"/>
+        </w:rPr>
+        <w:t xml:space="preserve"> </w:t>
+      </w:r>
+      <w:r>
+        <w:rPr>
+          <w:lang w:val="en-US"/>
+        </w:rPr>
+        <w:t>)</w:t>
+      </w:r>
+      <w:r>
+        <w:rPr>
+          <w:lang w:val="en-US"/>
+        </w:rPr>
+        <w:t>, follow the paths and fill in utility from the graph.</w:t>
+      </w:r>
+    </w:p>
+    <w:p>
+      <w:pPr>
+        <w:pStyle w:val="ListParagraph"/>
+        <w:numPr>
+          <w:ilvl w:val="0"/>
+          <w:numId w:val="4"/>
+        </w:numPr>
+        <w:rPr>
+          <w:lang w:val="en-US"/>
+        </w:rPr>
+      </w:pPr>
+      <w:r>
+        <w:rPr>
+          <w:lang w:val="en-US"/>
+        </w:rPr>
+        <w:t>Equilibria are preserved through this isomorphism.</w:t>
+      </w:r>
+    </w:p>
+    <w:p>
+      <w:pPr>
+        <w:pStyle w:val="ListParagraph"/>
+        <w:numPr>
+          <w:ilvl w:val="0"/>
+          <w:numId w:val="4"/>
+        </w:numPr>
+        <w:rPr>
+          <w:lang w:val="en-US"/>
+        </w:rPr>
+      </w:pPr>
+      <w:r>
+        <w:rPr>
+          <w:lang w:val="en-US"/>
+        </w:rPr>
+        <w:t>TODO: Explain subgame-perfect equilibrium</w:t>
+      </w:r>
+    </w:p>
+    <w:p>
+      <w:pPr>
+        <w:pStyle w:val="ListParagraph"/>
+        <w:numPr>
+          <w:ilvl w:val="0"/>
+          <w:numId w:val="4"/>
+        </w:numPr>
+        <w:rPr>
+          <w:lang w:val="en-US"/>
+        </w:rPr>
+      </w:pPr>
+      <w:r>
+        <w:rPr>
+          <w:lang w:val="en-US"/>
+        </w:rPr>
+        <w:t>Can’t go from all normal-form to extensive, may change equilibria</w:t>
+      </w:r>
+    </w:p>
+    <w:p>
+      <w:pPr>
+        <w:pStyle w:val="ListParagraph"/>
+        <w:numPr>
+          <w:ilvl w:val="0"/>
+          <w:numId w:val="4"/>
+        </w:numPr>
+        <w:rPr>
+          <w:lang w:val="en-US"/>
+        </w:rPr>
+      </w:pPr>
+      <w:r>
+        <w:rPr>
+          <w:lang w:val="en-US"/>
+        </w:rPr>
+        <w:t>This is possible with Imperfect-Information</w:t>
+      </w:r>
+      <w:r>
+        <w:rPr>
+          <w:lang w:val="en-US"/>
+        </w:rPr>
+        <w:t xml:space="preserve"> extensive games.</w:t>
+      </w:r>
+    </w:p>
+    <w:p>
+      <w:pPr>
+        <w:pStyle w:val="ListParagraph"/>
+        <w:numPr>
+          <w:ilvl w:val="0"/>
+          <w:numId w:val="4"/>
+        </w:numPr>
+        <w:rPr>
+          <w:lang w:val="en-US"/>
+        </w:rPr>
+      </w:pPr>
+      <w:r>
+        <w:rPr>
+          <w:lang w:val="en-US"/>
+        </w:rPr>
+        <w:t xml:space="preserve">Imperfect-Information extensive creation: </w:t>
+      </w:r>
+      <w:r>
+        <w:rPr>
+          <w:lang w:val="en-US"/>
+        </w:rPr>
+        <w:t>make exercises</w:t>
+      </w:r>
+    </w:p>
+    <w:p>
+      <w:pPr>
+        <w:pStyle w:val="ListParagraph"/>
+        <w:numPr>
+          <w:ilvl w:val="0"/>
+          <w:numId w:val="4"/>
+        </w:numPr>
+        <w:rPr>
+          <w:lang w:val="en-US"/>
+        </w:rPr>
+      </w:pPr>
+      <w:r>
+        <w:rPr>
+          <w:lang w:val="en-US"/>
+        </w:rPr>
+        <w:t xml:space="preserve">Imperfect-Information extensive to </w:t>
+      </w:r>
+      <w:r>
+        <w:rPr>
+          <w:lang w:val="en-US"/>
+        </w:rPr>
+        <w:t xml:space="preserve">Normal Form: </w:t>
+      </w:r>
+      <w:r>
+        <w:rPr>
+          <w:lang w:val="en-US"/>
+        </w:rPr>
+        <w:t>discrepancies arise</w:t>
+      </w:r>
+    </w:p>
+    <w:p>
+      <w:pPr>
+        <w:pStyle w:val="ListParagraph"/>
+        <w:numPr>
+          <w:ilvl w:val="0"/>
+          <w:numId w:val="4"/>
+        </w:numPr>
+        <w:rPr>
+          <w:lang w:val="en-US"/>
+        </w:rPr>
+      </w:pPr>
+      <w:r>
+        <w:rPr>
+          <w:lang w:val="en-US"/>
+        </w:rPr>
+        <w:t xml:space="preserve">Generate behavioural strategy for player: </w:t>
+      </w:r>
+      <w:r>
+        <w:rPr>
+          <w:lang w:val="en-US"/>
+        </w:rPr>
+        <w:t xml:space="preserve">for each </w:t>
+      </w:r>
+      <w:r>
+        <w:rPr>
+          <w:lang w:val="en-US"/>
+        </w:rPr>
+        <w:t>state</w:t>
+      </w:r>
+      <w:r>
+        <w:rPr>
+          <w:lang w:val="en-US"/>
+        </w:rPr>
+        <w:t xml:space="preserve"> player can </w:t>
+      </w:r>
+      <w:r>
+        <w:rPr>
+          <w:lang w:val="en-US"/>
+        </w:rPr>
+        <w:t>reach</w:t>
+      </w:r>
+      <w:r>
+        <w:rPr>
+          <w:lang w:val="en-US"/>
+        </w:rPr>
+        <w:t xml:space="preserve">: </w:t>
+      </w:r>
+      <w:r>
+        <w:rPr>
+          <w:lang w:val="en-US"/>
+        </w:rPr>
+        <w:t>{utility for player} * {probability of actions taken</w:t>
+      </w:r>
+      <w:r>
+        <w:rPr>
+          <w:lang w:val="en-US"/>
+        </w:rPr>
+        <w:t xml:space="preserve"> </w:t>
+      </w:r>
+      <w:r>
+        <w:rPr>
+          <w:b/>
+          <w:lang w:val="en-US"/>
+        </w:rPr>
+        <w:t>by player</w:t>
+      </w:r>
+      <w:r>
+        <w:rPr>
+          <w:lang w:val="en-US"/>
+        </w:rPr>
+        <w:t xml:space="preserve"> to reach utility, multiplied by each other}</w:t>
+      </w:r>
+      <w:r>
+        <w:rPr>
+          <w:lang w:val="en-US"/>
+        </w:rPr>
+        <w:t>. Sum all.</w:t>
+      </w:r>
+      <w:r>
+        <w:rPr>
+          <w:lang w:val="en-US"/>
+        </w:rPr>
+        <w:br/>
+        <w:t xml:space="preserve">Example: </w:t>
+      </w:r>
+      <w:r>
+        <w:rPr>
+          <w:lang w:val="en-US"/>
+        </w:rPr>
+        <w:t>Slide 26: 1 * (prob. L) * (prob. L) + 100 * (prob. L) (prob. R) +</w:t>
+      </w:r>
+      <w:r>
+        <w:rPr>
+          <w:lang w:val="en-US"/>
+        </w:rPr>
+        <w:t xml:space="preserve"> 2 * (prob. R)</w:t>
+      </w:r>
+    </w:p>
+    <w:p>
+      <w:pPr>
+        <w:rPr>
+          <w:b/>
+          <w:lang w:val="en-US"/>
+        </w:rPr>
+      </w:pPr>
+      <w:r>
+        <w:rPr>
+          <w:lang w:val="en-US"/>
+        </w:rPr>
+        <w:t xml:space="preserve"> </w:t>
+      </w:r>
+      <w:r>
+        <w:rPr>
+          <w:b/>
+          <w:lang w:val="en-US"/>
+        </w:rPr>
+        <w:t>Communication</w:t>
+      </w:r>
+    </w:p>
+    <w:p>
+      <w:pPr>
+        <w:rPr>
+          <w:lang w:val="en-US"/>
+        </w:rPr>
+      </w:pPr>
+      <w:r>
+        <w:rPr>
+          <w:b/>
+          <w:lang w:val="en-US"/>
+        </w:rPr>
+        <w:t>Cheap Talk</w:t>
+      </w:r>
+    </w:p>
+    <w:p>
+      <w:pPr>
+        <w:pStyle w:val="ListParagraph"/>
+        <w:numPr>
+          <w:ilvl w:val="0"/>
+          <w:numId w:val="5"/>
+        </w:numPr>
+        <w:rPr>
+          <w:lang w:val="en-US"/>
+        </w:rPr>
+      </w:pPr>
+      <w:r>
+        <w:rPr>
+          <w:lang w:val="en-US"/>
+        </w:rPr>
+        <w:t>Costless, not necessarily truthful, does not imply commitment</w:t>
+      </w:r>
+    </w:p>
+    <w:p>
+      <w:pPr>
+        <w:pStyle w:val="ListParagraph"/>
+        <w:numPr>
+          <w:ilvl w:val="0"/>
+          <w:numId w:val="5"/>
+        </w:numPr>
+        <w:rPr>
+          <w:lang w:val="en-US"/>
+        </w:rPr>
+      </w:pPr>
+      <w:r>
+        <w:rPr>
+          <w:lang w:val="en-US"/>
+        </w:rPr>
+        <w:t>Not worthless! Can change belief about other player’s action, selecting one equilibrium out of multiple equilibria</w:t>
+      </w:r>
+      <w:r>
+        <w:rPr>
+          <w:lang w:val="en-US"/>
+        </w:rPr>
+        <w:t>.</w:t>
+      </w:r>
+    </w:p>
+    <w:p>
+      <w:pPr>
+        <w:pStyle w:val="ListParagraph"/>
+        <w:numPr>
+          <w:ilvl w:val="0"/>
+          <w:numId w:val="5"/>
+        </w:numPr>
+        <w:rPr>
+          <w:lang w:val="en-US"/>
+        </w:rPr>
+      </w:pPr>
+      <w:r>
+        <w:rPr>
+          <w:lang w:val="en-US"/>
+        </w:rPr>
+        <w:t xml:space="preserve">Self-committing utterance: </w:t>
+      </w:r>
+      <w:r>
+        <w:rPr>
+          <w:lang w:val="en-US"/>
+        </w:rPr>
+        <w:t>If I assume</w:t>
+      </w:r>
+      <w:r>
+        <w:rPr>
+          <w:lang w:val="en-US"/>
+        </w:rPr>
+        <w:t xml:space="preserve"> the</w:t>
+      </w:r>
+      <w:r>
+        <w:rPr>
+          <w:lang w:val="en-US"/>
+        </w:rPr>
+        <w:t xml:space="preserve"> other player will believe it, the declared action is the optimal one</w:t>
+      </w:r>
+      <w:r>
+        <w:rPr>
+          <w:lang w:val="en-US"/>
+        </w:rPr>
+        <w:t>.</w:t>
+      </w:r>
+    </w:p>
+    <w:p>
+      <w:pPr>
+        <w:pStyle w:val="ListParagraph"/>
+        <w:numPr>
+          <w:ilvl w:val="0"/>
+          <w:numId w:val="5"/>
+        </w:numPr>
+        <w:rPr>
+          <w:lang w:val="en-US"/>
+        </w:rPr>
+      </w:pPr>
+      <w:r>
+        <w:rPr>
+          <w:lang w:val="en-US"/>
+        </w:rPr>
+        <w:t xml:space="preserve">Self-revealing utterance: </w:t>
+      </w:r>
+      <w:r>
+        <w:rPr>
+          <w:lang w:val="en-US"/>
+        </w:rPr>
+        <w:t>If I assume the other player said something because he thought I’d believe it,</w:t>
+      </w:r>
+      <w:r>
+        <w:rPr>
+          <w:lang w:val="en-US"/>
+        </w:rPr>
+        <w:t xml:space="preserve"> he only said it because he was going to act that way.</w:t>
+      </w:r>
+    </w:p>
+    <w:p>
+      <w:pPr>
+        <w:pStyle w:val="ListParagraph"/>
+        <w:numPr>
+          <w:ilvl w:val="0"/>
+          <w:numId w:val="5"/>
         </w:numPr>
         <w:rPr>
           <w:lang w:val="en-US"/>
@@ -1266,6 +1918,119 @@
 <file path=word/numbering.xml><?xml version="1.0" encoding="utf-8"?>
 <w:numbering xmlns:ve="http://schemas.openxmlformats.org/markup-compatibility/2006" xmlns:o="urn:schemas-microsoft-com:office:office" xmlns:r="http://schemas.openxmlformats.org/officeDocument/2006/relationships" xmlns:m="http://schemas.openxmlformats.org/officeDocument/2006/math" xmlns:v="urn:schemas-microsoft-com:vml" xmlns:wp="http://schemas.openxmlformats.org/drawingml/2006/wordprocessingDrawing" xmlns:w10="urn:schemas-microsoft-com:office:word" xmlns:w="http://schemas.openxmlformats.org/wordprocessingml/2006/main" xmlns:wne="http://schemas.microsoft.com/office/word/2006/wordml">
   <w:abstractNum w:abstractNumId="0">
+    <w:nsid w:val="01F94DD0"/>
+    <w:multiLevelType w:val="hybridMultilevel"/>
+    <w:tmpl w:val="EDBCEC90"/>
+    <w:lvl w:ilvl="0" w:tplc="08130001">
+      <w:start w:val="1"/>
+      <w:numFmt w:val="bullet"/>
+      <w:lvlText w:val=""/>
+      <w:lvlJc w:val="left"/>
+      <w:pPr>
+        <w:ind w:left="720" w:hanging="360"/>
+      </w:pPr>
+      <w:rPr>
+        <w:rFonts w:ascii="Symbol" w:hAnsi="Symbol" w:hint="default"/>
+      </w:rPr>
+    </w:lvl>
+    <w:lvl w:ilvl="1" w:tplc="08130003" w:tentative="1">
+      <w:start w:val="1"/>
+      <w:numFmt w:val="bullet"/>
+      <w:lvlText w:val="o"/>
+      <w:lvlJc w:val="left"/>
+      <w:pPr>
+        <w:ind w:left="1440" w:hanging="360"/>
+      </w:pPr>
+      <w:rPr>
+        <w:rFonts w:ascii="Courier New" w:hAnsi="Courier New" w:cs="Courier New" w:hint="default"/>
+      </w:rPr>
+    </w:lvl>
+    <w:lvl w:ilvl="2" w:tplc="08130005" w:tentative="1">
+      <w:start w:val="1"/>
+      <w:numFmt w:val="bullet"/>
+      <w:lvlText w:val=""/>
+      <w:lvlJc w:val="left"/>
+      <w:pPr>
+        <w:ind w:left="2160" w:hanging="360"/>
+      </w:pPr>
+      <w:rPr>
+        <w:rFonts w:ascii="Wingdings" w:hAnsi="Wingdings" w:hint="default"/>
+      </w:rPr>
+    </w:lvl>
+    <w:lvl w:ilvl="3" w:tplc="08130001" w:tentative="1">
+      <w:start w:val="1"/>
+      <w:numFmt w:val="bullet"/>
+      <w:lvlText w:val=""/>
+      <w:lvlJc w:val="left"/>
+      <w:pPr>
+        <w:ind w:left="2880" w:hanging="360"/>
+      </w:pPr>
+      <w:rPr>
+        <w:rFonts w:ascii="Symbol" w:hAnsi="Symbol" w:hint="default"/>
+      </w:rPr>
+    </w:lvl>
+    <w:lvl w:ilvl="4" w:tplc="08130003" w:tentative="1">
+      <w:start w:val="1"/>
+      <w:numFmt w:val="bullet"/>
+      <w:lvlText w:val="o"/>
+      <w:lvlJc w:val="left"/>
+      <w:pPr>
+        <w:ind w:left="3600" w:hanging="360"/>
+      </w:pPr>
+      <w:rPr>
+        <w:rFonts w:ascii="Courier New" w:hAnsi="Courier New" w:cs="Courier New" w:hint="default"/>
+      </w:rPr>
+    </w:lvl>
+    <w:lvl w:ilvl="5" w:tplc="08130005" w:tentative="1">
+      <w:start w:val="1"/>
+      <w:numFmt w:val="bullet"/>
+      <w:lvlText w:val=""/>
+      <w:lvlJc w:val="left"/>
+      <w:pPr>
+        <w:ind w:left="4320" w:hanging="360"/>
+      </w:pPr>
+      <w:rPr>
+        <w:rFonts w:ascii="Wingdings" w:hAnsi="Wingdings" w:hint="default"/>
+      </w:rPr>
+    </w:lvl>
+    <w:lvl w:ilvl="6" w:tplc="08130001" w:tentative="1">
+      <w:start w:val="1"/>
+      <w:numFmt w:val="bullet"/>
+      <w:lvlText w:val=""/>
+      <w:lvlJc w:val="left"/>
+      <w:pPr>
+        <w:ind w:left="5040" w:hanging="360"/>
+      </w:pPr>
+      <w:rPr>
+        <w:rFonts w:ascii="Symbol" w:hAnsi="Symbol" w:hint="default"/>
+      </w:rPr>
+    </w:lvl>
+    <w:lvl w:ilvl="7" w:tplc="08130003" w:tentative="1">
+      <w:start w:val="1"/>
+      <w:numFmt w:val="bullet"/>
+      <w:lvlText w:val="o"/>
+      <w:lvlJc w:val="left"/>
+      <w:pPr>
+        <w:ind w:left="5760" w:hanging="360"/>
+      </w:pPr>
+      <w:rPr>
+        <w:rFonts w:ascii="Courier New" w:hAnsi="Courier New" w:cs="Courier New" w:hint="default"/>
+      </w:rPr>
+    </w:lvl>
+    <w:lvl w:ilvl="8" w:tplc="08130005" w:tentative="1">
+      <w:start w:val="1"/>
+      <w:numFmt w:val="bullet"/>
+      <w:lvlText w:val=""/>
+      <w:lvlJc w:val="left"/>
+      <w:pPr>
+        <w:ind w:left="6480" w:hanging="360"/>
+      </w:pPr>
+      <w:rPr>
+        <w:rFonts w:ascii="Wingdings" w:hAnsi="Wingdings" w:hint="default"/>
+      </w:rPr>
+    </w:lvl>
+  </w:abstractNum>
+  <w:abstractNum w:abstractNumId="1">
     <w:nsid w:val="1F83297E"/>
     <w:multiLevelType w:val="hybridMultilevel"/>
     <w:tmpl w:val="1DEADB1C"/>
@@ -1378,7 +2143,7 @@
       </w:rPr>
     </w:lvl>
   </w:abstractNum>
-  <w:abstractNum w:abstractNumId="1">
+  <w:abstractNum w:abstractNumId="2">
     <w:nsid w:val="33ED3E0A"/>
     <w:multiLevelType w:val="hybridMultilevel"/>
     <w:tmpl w:val="83782D76"/>
@@ -1491,7 +2256,7 @@
       </w:rPr>
     </w:lvl>
   </w:abstractNum>
-  <w:abstractNum w:abstractNumId="2">
+  <w:abstractNum w:abstractNumId="3">
     <w:nsid w:val="52902C44"/>
     <w:multiLevelType w:val="hybridMultilevel"/>
     <w:tmpl w:val="D9D2E2FC"/>
@@ -1604,14 +2369,133 @@
       </w:rPr>
     </w:lvl>
   </w:abstractNum>
+  <w:abstractNum w:abstractNumId="4">
+    <w:nsid w:val="650C4B06"/>
+    <w:multiLevelType w:val="hybridMultilevel"/>
+    <w:tmpl w:val="B6D21C74"/>
+    <w:lvl w:ilvl="0" w:tplc="08130001">
+      <w:start w:val="1"/>
+      <w:numFmt w:val="bullet"/>
+      <w:lvlText w:val=""/>
+      <w:lvlJc w:val="left"/>
+      <w:pPr>
+        <w:ind w:left="720" w:hanging="360"/>
+      </w:pPr>
+      <w:rPr>
+        <w:rFonts w:ascii="Symbol" w:hAnsi="Symbol" w:hint="default"/>
+      </w:rPr>
+    </w:lvl>
+    <w:lvl w:ilvl="1" w:tplc="08130003" w:tentative="1">
+      <w:start w:val="1"/>
+      <w:numFmt w:val="bullet"/>
+      <w:lvlText w:val="o"/>
+      <w:lvlJc w:val="left"/>
+      <w:pPr>
+        <w:ind w:left="1440" w:hanging="360"/>
+      </w:pPr>
+      <w:rPr>
+        <w:rFonts w:ascii="Courier New" w:hAnsi="Courier New" w:cs="Courier New" w:hint="default"/>
+      </w:rPr>
+    </w:lvl>
+    <w:lvl w:ilvl="2" w:tplc="08130005" w:tentative="1">
+      <w:start w:val="1"/>
+      <w:numFmt w:val="bullet"/>
+      <w:lvlText w:val=""/>
+      <w:lvlJc w:val="left"/>
+      <w:pPr>
+        <w:ind w:left="2160" w:hanging="360"/>
+      </w:pPr>
+      <w:rPr>
+        <w:rFonts w:ascii="Wingdings" w:hAnsi="Wingdings" w:hint="default"/>
+      </w:rPr>
+    </w:lvl>
+    <w:lvl w:ilvl="3" w:tplc="08130001" w:tentative="1">
+      <w:start w:val="1"/>
+      <w:numFmt w:val="bullet"/>
+      <w:lvlText w:val=""/>
+      <w:lvlJc w:val="left"/>
+      <w:pPr>
+        <w:ind w:left="2880" w:hanging="360"/>
+      </w:pPr>
+      <w:rPr>
+        <w:rFonts w:ascii="Symbol" w:hAnsi="Symbol" w:hint="default"/>
+      </w:rPr>
+    </w:lvl>
+    <w:lvl w:ilvl="4" w:tplc="08130003" w:tentative="1">
+      <w:start w:val="1"/>
+      <w:numFmt w:val="bullet"/>
+      <w:lvlText w:val="o"/>
+      <w:lvlJc w:val="left"/>
+      <w:pPr>
+        <w:ind w:left="3600" w:hanging="360"/>
+      </w:pPr>
+      <w:rPr>
+        <w:rFonts w:ascii="Courier New" w:hAnsi="Courier New" w:cs="Courier New" w:hint="default"/>
+      </w:rPr>
+    </w:lvl>
+    <w:lvl w:ilvl="5" w:tplc="08130005" w:tentative="1">
+      <w:start w:val="1"/>
+      <w:numFmt w:val="bullet"/>
+      <w:lvlText w:val=""/>
+      <w:lvlJc w:val="left"/>
+      <w:pPr>
+        <w:ind w:left="4320" w:hanging="360"/>
+      </w:pPr>
+      <w:rPr>
+        <w:rFonts w:ascii="Wingdings" w:hAnsi="Wingdings" w:hint="default"/>
+      </w:rPr>
+    </w:lvl>
+    <w:lvl w:ilvl="6" w:tplc="08130001" w:tentative="1">
+      <w:start w:val="1"/>
+      <w:numFmt w:val="bullet"/>
+      <w:lvlText w:val=""/>
+      <w:lvlJc w:val="left"/>
+      <w:pPr>
+        <w:ind w:left="5040" w:hanging="360"/>
+      </w:pPr>
+      <w:rPr>
+        <w:rFonts w:ascii="Symbol" w:hAnsi="Symbol" w:hint="default"/>
+      </w:rPr>
+    </w:lvl>
+    <w:lvl w:ilvl="7" w:tplc="08130003" w:tentative="1">
+      <w:start w:val="1"/>
+      <w:numFmt w:val="bullet"/>
+      <w:lvlText w:val="o"/>
+      <w:lvlJc w:val="left"/>
+      <w:pPr>
+        <w:ind w:left="5760" w:hanging="360"/>
+      </w:pPr>
+      <w:rPr>
+        <w:rFonts w:ascii="Courier New" w:hAnsi="Courier New" w:cs="Courier New" w:hint="default"/>
+      </w:rPr>
+    </w:lvl>
+    <w:lvl w:ilvl="8" w:tplc="08130005" w:tentative="1">
+      <w:start w:val="1"/>
+      <w:numFmt w:val="bullet"/>
+      <w:lvlText w:val=""/>
+      <w:lvlJc w:val="left"/>
+      <w:pPr>
+        <w:ind w:left="6480" w:hanging="360"/>
+      </w:pPr>
+      <w:rPr>
+        <w:rFonts w:ascii="Wingdings" w:hAnsi="Wingdings" w:hint="default"/>
+      </w:rPr>
+    </w:lvl>
+  </w:abstractNum>
   <w:num w:numId="1">
+    <w:abstractNumId w:val="1"/>
+  </w:num>
+  <w:num w:numId="2">
+    <w:abstractNumId w:val="2"/>
+  </w:num>
+  <w:num w:numId="3">
+    <w:abstractNumId w:val="3"/>
+  </w:num>
+  <w:num w:numId="4">
     <w:abstractNumId w:val="0"/>
   </w:num>
-  <w:num w:numId="2">
-    <w:abstractNumId w:val="1"/>
-  </w:num>
-  <w:num w:numId="3">
-    <w:abstractNumId w:val="2"/>
+  <w:num w:numId="5">
+    <w:abstractNumId w:val="4"/>
   </w:num>
 </w:numbering>
 </file>

</xml_diff>